<commit_message>
Thanks for a wonderful semester
</commit_message>
<xml_diff>
--- a/Grant Proposal rough draft.docx
+++ b/Grant Proposal rough draft.docx
@@ -8,47 +8,106 @@
       </w:r>
     </w:p>
     <w:p/>
-    <w:p/>
+    <w:p>
+      <w:pPr>
+        <w:rPr>
+          <w:b/>
+        </w:rPr>
+      </w:pPr>
+      <w:r>
+        <w:rPr>
+          <w:b/>
+        </w:rPr>
+        <w:t xml:space="preserve">Problem, hypothesis, objectives </w:t>
+      </w:r>
+      <w:r>
+        <w:rPr>
+          <w:b/>
+        </w:rPr>
+        <w:t>(1,000 character limit)</w:t>
+      </w:r>
+    </w:p>
+    <w:p>
+      <w:pPr>
+        <w:rPr>
+          <w:b/>
+        </w:rPr>
+      </w:pPr>
+    </w:p>
     <w:p>
       <w:pPr>
         <w:spacing w:line="480" w:lineRule="auto"/>
         <w:ind w:firstLine="720"/>
       </w:pPr>
-      <w:r>
-        <w:t xml:space="preserve">The </w:t>
-      </w:r>
-      <w:r>
-        <w:t>s</w:t>
-      </w:r>
-      <w:r>
-        <w:t xml:space="preserve">auropod hiatus has long perplexed </w:t>
-      </w:r>
-      <w:r>
-        <w:t>geologists</w:t>
-      </w:r>
-      <w:r>
-        <w:t>. Sauropods</w:t>
-      </w:r>
+      <w:proofErr w:type="spellStart"/>
+      <w:r>
+        <w:t>Sauropods</w:t>
+      </w:r>
+      <w:proofErr w:type="spellEnd"/>
       <w:r>
         <w:t xml:space="preserve"> flourished in the Jurassic </w:t>
       </w:r>
       <w:r>
-        <w:t>but diminished in diversity and abundance</w:t>
+        <w:t xml:space="preserve">but </w:t>
+      </w:r>
+      <w:r>
+        <w:t>declined</w:t>
+      </w:r>
+      <w:r>
+        <w:t xml:space="preserve"> in diversity and abundance</w:t>
       </w:r>
       <w:r>
         <w:t xml:space="preserve"> in the Cretaceous. </w:t>
       </w:r>
       <w:r>
-        <w:t>G</w:t>
-      </w:r>
-      <w:r>
-        <w:t>aps in the sauropod record led scientists to believe they had gone extinct in North America and</w:t>
-      </w:r>
-      <w:r>
-        <w:t xml:space="preserve"> Europe in the Early Cretaceous; </w:t>
-      </w:r>
-      <w:r>
-        <w:t>it was proposed that they were replaced in the Late Cretaceous by South American sauropods migrating northward</w:t>
+        <w:t xml:space="preserve">A 25-30 million-year </w:t>
+      </w:r>
+      <w:r>
+        <w:t>gap</w:t>
+      </w:r>
+      <w:r>
+        <w:t xml:space="preserve"> in the </w:t>
+      </w:r>
+      <w:proofErr w:type="spellStart"/>
+      <w:r>
+        <w:t>sauropod</w:t>
+      </w:r>
+      <w:proofErr w:type="spellEnd"/>
+      <w:r>
+        <w:t xml:space="preserve"> record led scientists to believe they had gone extinct in North America and</w:t>
+      </w:r>
+      <w:r>
+        <w:t xml:space="preserve"> </w:t>
+      </w:r>
+      <w:r>
+        <w:t>Europe in the Early Cretaceous. I</w:t>
+      </w:r>
+      <w:r>
+        <w:t xml:space="preserve">t was proposed that they were replaced in the Late Cretaceous by South American </w:t>
+      </w:r>
+      <w:proofErr w:type="spellStart"/>
+      <w:r>
+        <w:t>sauropods</w:t>
+      </w:r>
+      <w:proofErr w:type="spellEnd"/>
+      <w:r>
+        <w:t xml:space="preserve">; both North and South American </w:t>
+      </w:r>
+      <w:proofErr w:type="spellStart"/>
+      <w:r>
+        <w:t>taxa</w:t>
+      </w:r>
+      <w:proofErr w:type="spellEnd"/>
+      <w:r>
+        <w:t xml:space="preserve"> are comprised of </w:t>
+      </w:r>
+      <w:proofErr w:type="spellStart"/>
+      <w:r>
+        <w:t>titanosaurids</w:t>
+      </w:r>
+      <w:proofErr w:type="spellEnd"/>
+      <w:r>
+        <w:t xml:space="preserve"> (CITE), which originated in South America (????)</w:t>
       </w:r>
       <w:r>
         <w:t>.</w:t>
@@ -59,9 +118,14 @@
       <w:r>
         <w:t xml:space="preserve">Recent </w:t>
       </w:r>
+      <w:proofErr w:type="spellStart"/>
       <w:r>
         <w:t>research</w:t>
       </w:r>
+      <w:proofErr w:type="spellEnd"/>
+      <w:r>
+        <w:t>, however,</w:t>
+      </w:r>
       <w:r>
         <w:t xml:space="preserve"> </w:t>
       </w:r>
@@ -81,19 +145,35 @@
         <w:t>a product</w:t>
       </w:r>
       <w:r>
-        <w:t xml:space="preserve"> of stratigraphic biases; the Western Interior Seaway expanded </w:t>
+        <w:t xml:space="preserve"> of </w:t>
+      </w:r>
+      <w:proofErr w:type="spellStart"/>
+      <w:r>
+        <w:t>stratigraphic</w:t>
+      </w:r>
+      <w:proofErr w:type="spellEnd"/>
+      <w:r>
+        <w:t xml:space="preserve"> biases; the Western Interior Seaway expanded </w:t>
       </w:r>
       <w:r>
         <w:t>in</w:t>
       </w:r>
       <w:r>
-        <w:t xml:space="preserve"> the Cretaceous, flooding previously</w:t>
-      </w:r>
-      <w:r>
-        <w:t>-</w:t>
-      </w:r>
-      <w:r>
-        <w:t xml:space="preserve">prime sauropod habitats and driving them further inland. </w:t>
+        <w:t xml:space="preserve"> the Cretaceous, </w:t>
+      </w:r>
+      <w:r>
+        <w:t xml:space="preserve">possibly </w:t>
+      </w:r>
+      <w:r>
+        <w:t xml:space="preserve">flooding </w:t>
+      </w:r>
+      <w:proofErr w:type="spellStart"/>
+      <w:r>
+        <w:t>sauropod</w:t>
+      </w:r>
+      <w:proofErr w:type="spellEnd"/>
+      <w:r>
+        <w:t xml:space="preserve"> habitats and driving them inland. </w:t>
       </w:r>
       <w:r>
         <w:t>I</w:t>
@@ -108,13 +188,21 @@
         <w:t xml:space="preserve"> assess the validity of </w:t>
       </w:r>
       <w:r>
-        <w:t>stratigraphic force</w:t>
-      </w:r>
-      <w:r>
-        <w:t>s</w:t>
-      </w:r>
-      <w:r>
-        <w:t xml:space="preserve"> on the hiatus by examining range size </w:t>
+        <w:t xml:space="preserve">the </w:t>
+      </w:r>
+      <w:proofErr w:type="spellStart"/>
+      <w:r>
+        <w:t>stratigraphic</w:t>
+      </w:r>
+      <w:proofErr w:type="spellEnd"/>
+      <w:r>
+        <w:t xml:space="preserve"> </w:t>
+      </w:r>
+      <w:r>
+        <w:t xml:space="preserve">and extinction hypotheses </w:t>
+      </w:r>
+      <w:r>
+        <w:t xml:space="preserve">by examining range size </w:t>
       </w:r>
       <w:r>
         <w:t xml:space="preserve">and distribution </w:t>
@@ -138,7 +226,15 @@
         <w:t>in North America</w:t>
       </w:r>
       <w:r>
-        <w:t xml:space="preserve"> using occurrence data in the Paleobiology Database. </w:t>
+        <w:t xml:space="preserve"> using occurrence data in the </w:t>
+      </w:r>
+      <w:proofErr w:type="spellStart"/>
+      <w:r>
+        <w:t>Paleobiology</w:t>
+      </w:r>
+      <w:proofErr w:type="spellEnd"/>
+      <w:r>
+        <w:t xml:space="preserve"> Database. </w:t>
       </w:r>
       <w:r>
         <w:t>I</w:t>
@@ -147,16 +243,49 @@
         <w:t xml:space="preserve"> will also use </w:t>
       </w:r>
       <w:r>
-        <w:t xml:space="preserve">morphological and taxonomical data from the Paleobiology Database </w:t>
-      </w:r>
-      <w:r>
-        <w:t xml:space="preserve">and landmark analyses from samples </w:t>
-      </w:r>
-      <w:r>
-        <w:t xml:space="preserve">to determine </w:t>
-      </w:r>
-      <w:r>
-        <w:t>sauropod turnover</w:t>
+        <w:t xml:space="preserve">morphological and taxonomical data from the </w:t>
+      </w:r>
+      <w:proofErr w:type="spellStart"/>
+      <w:r>
+        <w:t>Paleobiology</w:t>
+      </w:r>
+      <w:proofErr w:type="spellEnd"/>
+      <w:r>
+        <w:t xml:space="preserve"> Database </w:t>
+      </w:r>
+      <w:r>
+        <w:rPr>
+          <w:highlight w:val="yellow"/>
+        </w:rPr>
+        <w:t xml:space="preserve">and landmark analyses from </w:t>
+      </w:r>
+      <w:proofErr w:type="gramStart"/>
+      <w:r>
+        <w:rPr>
+          <w:highlight w:val="yellow"/>
+        </w:rPr>
+        <w:t xml:space="preserve">samples </w:t>
+      </w:r>
+      <w:r>
+        <w:t xml:space="preserve"> </w:t>
+      </w:r>
+      <w:r>
+        <w:t>to</w:t>
+      </w:r>
+      <w:proofErr w:type="gramEnd"/>
+      <w:r>
+        <w:t xml:space="preserve"> </w:t>
+      </w:r>
+      <w:r>
+        <w:t xml:space="preserve">determine </w:t>
+      </w:r>
+      <w:proofErr w:type="spellStart"/>
+      <w:r>
+        <w:t>sauropod</w:t>
+      </w:r>
+      <w:proofErr w:type="spellEnd"/>
+      <w:r>
+        <w:t xml:space="preserve"> turnover</w:t>
       </w:r>
       <w:r>
         <w:t xml:space="preserve"> throughout the interval.</w:t>
@@ -165,7 +294,56 @@
     <w:p>
       <w:pPr>
         <w:spacing w:line="480" w:lineRule="auto"/>
-      </w:pPr>
+        <w:ind w:firstLine="720"/>
+      </w:pPr>
+    </w:p>
+    <w:p>
+      <w:pPr>
+        <w:spacing w:line="480" w:lineRule="auto"/>
+        <w:ind w:firstLine="720"/>
+      </w:pPr>
+      <w:proofErr w:type="spellStart"/>
+      <w:proofErr w:type="gramStart"/>
+      <w:r>
+        <w:t>Macrostrat</w:t>
+      </w:r>
+      <w:proofErr w:type="spellEnd"/>
+      <w:r>
+        <w:t xml:space="preserve"> or just north/south comparison???</w:t>
+      </w:r>
+      <w:proofErr w:type="gramEnd"/>
+      <w:r>
+        <w:t xml:space="preserve"> Constrain WHAT results would mean.</w:t>
+      </w:r>
+      <w:r>
+        <w:t xml:space="preserve"> Clarify research purpose</w:t>
+      </w:r>
+      <w:r>
+        <w:t>.</w:t>
+      </w:r>
+      <w:r>
+        <w:t xml:space="preserve"> </w:t>
+      </w:r>
+    </w:p>
+    <w:p>
+      <w:pPr>
+        <w:spacing w:line="480" w:lineRule="auto"/>
+        <w:rPr>
+          <w:b/>
+        </w:rPr>
+      </w:pPr>
+      <w:r>
+        <w:rPr>
+          <w:b/>
+        </w:rPr>
+        <w:t>Societal and scientific significance</w:t>
+      </w:r>
+      <w:r>
+        <w:rPr>
+          <w:b/>
+        </w:rPr>
+        <w:t xml:space="preserve"> (2,500 character limit)</w:t>
+      </w:r>
     </w:p>
     <w:p>
       <w:pPr>
@@ -185,46 +363,175 @@
         <w:t xml:space="preserve">th </w:t>
       </w:r>
       <w:r>
-        <w:t>century, sauropods and their nature were poorly understood</w:t>
-      </w:r>
-      <w:r>
-        <w:t xml:space="preserve"> (Wilson)</w:t>
-      </w:r>
-      <w:r>
-        <w:t>. Their large body sizes made preservation of complete skeletons extremely rare, so paleobiologists had little knowledge of their phylogeny, life habits and stratigraphic duration. Sauropods are most closely associated with the Jurassic period, but they span the complete Mesozoic and persisted until the Maastrichtian extinction</w:t>
-      </w:r>
-      <w:r>
-        <w:t xml:space="preserve"> (D’Emic et al)</w:t>
+        <w:t xml:space="preserve">century, </w:t>
+      </w:r>
+      <w:proofErr w:type="spellStart"/>
+      <w:r>
+        <w:t>sauropods</w:t>
+      </w:r>
+      <w:proofErr w:type="spellEnd"/>
+      <w:r>
+        <w:t xml:space="preserve"> and their </w:t>
+      </w:r>
+      <w:r>
+        <w:t>behavior</w:t>
+      </w:r>
+      <w:r>
+        <w:t xml:space="preserve"> were poorly understood</w:t>
+      </w:r>
+      <w:r>
+        <w:t xml:space="preserve"> (Wilson</w:t>
+      </w:r>
+      <w:r>
+        <w:t>, 2016?</w:t>
+      </w:r>
+      <w:r>
+        <w:t>)</w:t>
+      </w:r>
+      <w:r>
+        <w:t xml:space="preserve">. Their large body sizes made preservation of complete skeletons rare, so </w:t>
+      </w:r>
+      <w:proofErr w:type="spellStart"/>
+      <w:r>
+        <w:t>paleobiologists</w:t>
+      </w:r>
+      <w:proofErr w:type="spellEnd"/>
+      <w:r>
+        <w:t xml:space="preserve"> had little knowledge of their phylogeny, life habits and </w:t>
+      </w:r>
+      <w:proofErr w:type="spellStart"/>
+      <w:r>
+        <w:t>stratigraphic</w:t>
+      </w:r>
+      <w:proofErr w:type="spellEnd"/>
+      <w:r>
+        <w:t xml:space="preserve"> duration. </w:t>
+      </w:r>
+      <w:proofErr w:type="spellStart"/>
+      <w:r>
+        <w:t>Sauropods</w:t>
+      </w:r>
+      <w:proofErr w:type="spellEnd"/>
+      <w:r>
+        <w:t xml:space="preserve"> </w:t>
+      </w:r>
+      <w:r>
+        <w:t xml:space="preserve">reached their peak diversity and abundance in </w:t>
+      </w:r>
+      <w:r>
+        <w:t>the Jurassic period, but they span</w:t>
+      </w:r>
+      <w:r>
+        <w:t>ned</w:t>
+      </w:r>
+      <w:r>
+        <w:t xml:space="preserve"> the Mesozoic and persisted until the </w:t>
+      </w:r>
+      <w:proofErr w:type="spellStart"/>
+      <w:r>
+        <w:t>Maastrichtian</w:t>
+      </w:r>
+      <w:proofErr w:type="spellEnd"/>
+      <w:r>
+        <w:t xml:space="preserve"> extinction</w:t>
+      </w:r>
+      <w:r>
+        <w:t xml:space="preserve"> (</w:t>
+      </w:r>
+      <w:proofErr w:type="spellStart"/>
+      <w:r>
+        <w:t>D’Emic</w:t>
+      </w:r>
+      <w:proofErr w:type="spellEnd"/>
+      <w:r>
+        <w:t xml:space="preserve"> et al</w:t>
       </w:r>
       <w:r>
         <w:t>.</w:t>
       </w:r>
       <w:r>
-        <w:t xml:space="preserve">  Until recently, </w:t>
-      </w:r>
-      <w:r>
-        <w:t xml:space="preserve">they were considered Lazarus taxa, as no </w:t>
+        <w:t>, 2010</w:t>
+      </w:r>
+      <w:proofErr w:type="gramStart"/>
+      <w:r>
+        <w:t>)</w:t>
+      </w:r>
+      <w:r>
+        <w:t xml:space="preserve">  Until</w:t>
+      </w:r>
+      <w:proofErr w:type="gramEnd"/>
+      <w:r>
+        <w:t xml:space="preserve"> recently, </w:t>
+      </w:r>
+      <w:r>
+        <w:t xml:space="preserve">they were considered Lazarus </w:t>
+      </w:r>
+      <w:proofErr w:type="spellStart"/>
+      <w:r>
+        <w:t>taxa</w:t>
+      </w:r>
+      <w:proofErr w:type="spellEnd"/>
+      <w:r>
+        <w:t xml:space="preserve">, as no </w:t>
       </w:r>
       <w:r>
         <w:t xml:space="preserve">North American </w:t>
       </w:r>
-      <w:r>
-        <w:t xml:space="preserve">sauropod fossils were known from </w:t>
-      </w:r>
-      <w:r>
-        <w:t>the Albian/Cenomanian through the Maastrichtian (a span of 25-30 mill</w:t>
-      </w:r>
-      <w:r>
-        <w:t>ion years)</w:t>
-      </w:r>
-      <w:r>
-        <w:t>(D’Emic et al)</w:t>
+      <w:proofErr w:type="spellStart"/>
+      <w:r>
+        <w:t>sauropod</w:t>
+      </w:r>
+      <w:proofErr w:type="spellEnd"/>
+      <w:r>
+        <w:t xml:space="preserve"> fossils were known from </w:t>
+      </w:r>
+      <w:r>
+        <w:t xml:space="preserve">the </w:t>
+      </w:r>
+      <w:proofErr w:type="spellStart"/>
+      <w:r>
+        <w:t>Albian/Cenomanian</w:t>
+      </w:r>
+      <w:proofErr w:type="spellEnd"/>
+      <w:r>
+        <w:t xml:space="preserve"> through the </w:t>
+      </w:r>
+      <w:proofErr w:type="spellStart"/>
+      <w:r>
+        <w:t>Maastrichtian</w:t>
+      </w:r>
+      <w:proofErr w:type="spellEnd"/>
+      <w:r>
+        <w:t xml:space="preserve"> </w:t>
+      </w:r>
+      <w:r>
+        <w:t>(</w:t>
+      </w:r>
+      <w:proofErr w:type="spellStart"/>
+      <w:r>
+        <w:t>D’Emic</w:t>
+      </w:r>
+      <w:proofErr w:type="spellEnd"/>
+      <w:r>
+        <w:t xml:space="preserve"> et al</w:t>
+      </w:r>
+      <w:r>
+        <w:t>., 2010</w:t>
+      </w:r>
+      <w:r>
+        <w:t>)</w:t>
       </w:r>
       <w:r>
         <w:t>. Recent work on Creta</w:t>
       </w:r>
       <w:r>
-        <w:t>ceous sediments in the American Southwest</w:t>
+        <w:t xml:space="preserve">ceous sediments in the </w:t>
+      </w:r>
+      <w:r>
+        <w:rPr>
+          <w:highlight w:val="yellow"/>
+        </w:rPr>
+        <w:t>American Southwest</w:t>
       </w:r>
       <w:r>
         <w:t xml:space="preserve"> has </w:t>
@@ -236,34 +543,220 @@
         <w:t xml:space="preserve"> </w:t>
       </w:r>
       <w:r>
-        <w:t>the gap, and concurrent work in Gondwanan deposits has revealed a continuous sauropod record</w:t>
-      </w:r>
-      <w:r>
-        <w:t xml:space="preserve"> (Mannion et al)</w:t>
-      </w:r>
-      <w:r>
-        <w:t xml:space="preserve">. These findings have led paleontologists to two conclusions: either the hiatus reflects extinction of sauropods in the Northern Hemisphere followed by invasion of </w:t>
-      </w:r>
-      <w:r>
-        <w:t>southern taxa, or it is an artifact of stratigraphic biases and indicates a shift in deposition away from sauropod ranges</w:t>
+        <w:t>the gap</w:t>
+      </w:r>
+      <w:r>
+        <w:t xml:space="preserve"> to _______</w:t>
+      </w:r>
+      <w:r>
+        <w:t xml:space="preserve">, and concurrent work in </w:t>
+      </w:r>
+      <w:proofErr w:type="spellStart"/>
+      <w:r>
+        <w:t>Gondwanan</w:t>
+      </w:r>
+      <w:proofErr w:type="spellEnd"/>
+      <w:r>
+        <w:t xml:space="preserve"> deposits has revealed a continuous </w:t>
+      </w:r>
+      <w:proofErr w:type="spellStart"/>
+      <w:r>
+        <w:t>sauropod</w:t>
+      </w:r>
+      <w:proofErr w:type="spellEnd"/>
+      <w:r>
+        <w:t xml:space="preserve"> record</w:t>
       </w:r>
       <w:r>
         <w:t xml:space="preserve"> (</w:t>
       </w:r>
-      <w:r>
-        <w:t>Mannion et al)</w:t>
+      <w:proofErr w:type="spellStart"/>
+      <w:r>
+        <w:t>Mannion</w:t>
+      </w:r>
+      <w:proofErr w:type="spellEnd"/>
+      <w:r>
+        <w:t xml:space="preserve"> et al</w:t>
+      </w:r>
+      <w:r>
+        <w:t>., 2011</w:t>
+      </w:r>
+      <w:r>
+        <w:t>)</w:t>
+      </w:r>
+      <w:r>
+        <w:t xml:space="preserve">. These findings have led paleontologists to two conclusions: either the hiatus reflects extinction of </w:t>
+      </w:r>
+      <w:proofErr w:type="spellStart"/>
+      <w:r>
+        <w:t>sauropods</w:t>
+      </w:r>
+      <w:proofErr w:type="spellEnd"/>
+      <w:r>
+        <w:t xml:space="preserve"> in the Northern Hemisphere followed by invasion of </w:t>
+      </w:r>
+      <w:r>
+        <w:t xml:space="preserve">southern </w:t>
+      </w:r>
+      <w:proofErr w:type="spellStart"/>
+      <w:r>
+        <w:t>taxa</w:t>
+      </w:r>
+      <w:proofErr w:type="spellEnd"/>
+      <w:r>
+        <w:t xml:space="preserve">, or it is an artifact of </w:t>
+      </w:r>
+      <w:proofErr w:type="spellStart"/>
+      <w:r>
+        <w:t>stratigraphic</w:t>
+      </w:r>
+      <w:proofErr w:type="spellEnd"/>
+      <w:r>
+        <w:t xml:space="preserve"> biases and indicates a shift in deposition away from </w:t>
+      </w:r>
+      <w:proofErr w:type="spellStart"/>
+      <w:r>
+        <w:t>sauropod</w:t>
+      </w:r>
+      <w:proofErr w:type="spellEnd"/>
+      <w:r>
+        <w:t xml:space="preserve"> ranges</w:t>
+      </w:r>
+      <w:r>
+        <w:t xml:space="preserve"> (</w:t>
+      </w:r>
+      <w:proofErr w:type="spellStart"/>
+      <w:r>
+        <w:t>Mannion</w:t>
+      </w:r>
+      <w:proofErr w:type="spellEnd"/>
+      <w:r>
+        <w:t xml:space="preserve"> et al</w:t>
+      </w:r>
+      <w:r>
+        <w:t>., 2011</w:t>
+      </w:r>
+      <w:r>
+        <w:t>)</w:t>
       </w:r>
       <w:r>
         <w:t xml:space="preserve">. </w:t>
       </w:r>
       <w:r>
-        <w:t xml:space="preserve">If our results from landmark analyses and principal component analyses show similarity among North American sauropods across the Late Jurassic-Late Cretaceous interval, then we can conclude that no extinction occurred and that stratigraphic controls are responsible for the hiatus. If our results indicate greater similarity with South American taxa, we can conclude that the sauropod hiatus is indeed due to regional extinction in North America. </w:t>
-      </w:r>
-      <w:r>
-        <w:t>Changes in range distribution as assessed by the Paleobiology Database and s</w:t>
-      </w:r>
-      <w:r>
-        <w:t>tratigraphic data from MacroStrat will be used to supplement these conclusions.</w:t>
+        <w:rPr>
+          <w:highlight w:val="yellow"/>
+        </w:rPr>
+        <w:t xml:space="preserve">If our results from landmark analyses and principal component analyses show similarity among North American </w:t>
+      </w:r>
+      <w:proofErr w:type="spellStart"/>
+      <w:r>
+        <w:rPr>
+          <w:highlight w:val="yellow"/>
+        </w:rPr>
+        <w:t>sauropods</w:t>
+      </w:r>
+      <w:proofErr w:type="spellEnd"/>
+      <w:r>
+        <w:rPr>
+          <w:highlight w:val="yellow"/>
+        </w:rPr>
+        <w:t xml:space="preserve"> across the Late Jurassic-Late Cretaceous interval, then we can conclude that no extinction occurred and that </w:t>
+      </w:r>
+      <w:proofErr w:type="spellStart"/>
+      <w:r>
+        <w:rPr>
+          <w:highlight w:val="yellow"/>
+        </w:rPr>
+        <w:t>stratigraphic</w:t>
+      </w:r>
+      <w:proofErr w:type="spellEnd"/>
+      <w:r>
+        <w:rPr>
+          <w:highlight w:val="yellow"/>
+        </w:rPr>
+        <w:t xml:space="preserve"> controls are responsible for the hiatus. If our results indicate greater similarity with South American </w:t>
+      </w:r>
+      <w:proofErr w:type="spellStart"/>
+      <w:r>
+        <w:rPr>
+          <w:highlight w:val="yellow"/>
+        </w:rPr>
+        <w:t>taxa</w:t>
+      </w:r>
+      <w:proofErr w:type="spellEnd"/>
+      <w:r>
+        <w:rPr>
+          <w:highlight w:val="yellow"/>
+        </w:rPr>
+        <w:t xml:space="preserve">, we can conclude that the </w:t>
+      </w:r>
+      <w:proofErr w:type="spellStart"/>
+      <w:r>
+        <w:rPr>
+          <w:highlight w:val="yellow"/>
+        </w:rPr>
+        <w:t>sauropod</w:t>
+      </w:r>
+      <w:proofErr w:type="spellEnd"/>
+      <w:r>
+        <w:rPr>
+          <w:highlight w:val="yellow"/>
+        </w:rPr>
+        <w:t xml:space="preserve"> hiatus is indeed due to regional extinction in North America. </w:t>
+      </w:r>
+      <w:r>
+        <w:rPr>
+          <w:highlight w:val="yellow"/>
+        </w:rPr>
+        <w:t xml:space="preserve">Changes in range distribution as assessed by the </w:t>
+      </w:r>
+      <w:proofErr w:type="spellStart"/>
+      <w:r>
+        <w:rPr>
+          <w:highlight w:val="yellow"/>
+        </w:rPr>
+        <w:t>Paleobiology</w:t>
+      </w:r>
+      <w:proofErr w:type="spellEnd"/>
+      <w:r>
+        <w:rPr>
+          <w:highlight w:val="yellow"/>
+        </w:rPr>
+        <w:t xml:space="preserve"> Database and </w:t>
+      </w:r>
+      <w:proofErr w:type="spellStart"/>
+      <w:r>
+        <w:rPr>
+          <w:highlight w:val="yellow"/>
+        </w:rPr>
+        <w:t>s</w:t>
+      </w:r>
+      <w:r>
+        <w:rPr>
+          <w:highlight w:val="yellow"/>
+        </w:rPr>
+        <w:t>tratigraphic</w:t>
+      </w:r>
+      <w:proofErr w:type="spellEnd"/>
+      <w:r>
+        <w:rPr>
+          <w:highlight w:val="yellow"/>
+        </w:rPr>
+        <w:t xml:space="preserve"> data from </w:t>
+      </w:r>
+      <w:proofErr w:type="spellStart"/>
+      <w:r>
+        <w:rPr>
+          <w:highlight w:val="yellow"/>
+        </w:rPr>
+        <w:t>MacroStrat</w:t>
+      </w:r>
+      <w:proofErr w:type="spellEnd"/>
+      <w:r>
+        <w:rPr>
+          <w:highlight w:val="yellow"/>
+        </w:rPr>
+        <w:t xml:space="preserve"> will be used to supplement these conclusions.</w:t>
       </w:r>
     </w:p>
     <w:p>
@@ -277,46 +770,124 @@
         <w:ind w:firstLine="720"/>
       </w:pPr>
       <w:r>
-        <w:t xml:space="preserve">Dinosaurs are among the most compelling organisms found in the fossil record in the eyes of the general public. </w:t>
-      </w:r>
-      <w:r>
-        <w:t>The results of this project can be used to educate laypeople about this significant interval of the Mesozoic, thus increasing public interest in paleobiology and geology. Additionally, a</w:t>
-      </w:r>
-      <w:r>
-        <w:t xml:space="preserve"> cohesive understanding of the history of life is crucial to any society that seeks to live responsibly in our modern world. </w:t>
-      </w:r>
-      <w:r>
-        <w:t xml:space="preserve">Extinction, especially of megafauna, poses significant challenges to present-day conservation efforts, and large animals’ responses to changing environmental conditions </w:t>
-      </w:r>
-      <w:r>
-        <w:t>have</w:t>
-      </w:r>
-      <w:r>
-        <w:t xml:space="preserve"> long been poorly understood. </w:t>
-      </w:r>
-      <w:r>
-        <w:t xml:space="preserve">Though sauropods do not resemble modern mammalian megafauna, their morphological complexity makes them an appropriate analogue for studying biological and behavioral adaptations to changing environmental conditions like rising sea levels. </w:t>
-      </w:r>
-      <w:r>
-        <w:t>Th</w:t>
-      </w:r>
-      <w:r>
-        <w:t>e sauropod hiatus has been recognized for decades</w:t>
-      </w:r>
-      <w:r>
-        <w:t>,</w:t>
-      </w:r>
-      <w:r>
-        <w:t xml:space="preserve"> and represents a unique challenge to our understanding of life; </w:t>
-      </w:r>
-      <w:r>
-        <w:t>in order to fully grasp how they responded to their changing environment, we must first separate trends in their diversity from confounding stratigraphic biases. B</w:t>
-      </w:r>
-      <w:r>
-        <w:t xml:space="preserve">y assessing changes in both geographic ranges </w:t>
-      </w:r>
-      <w:r>
-        <w:t xml:space="preserve">(behavioral) </w:t>
+        <w:t xml:space="preserve">Of all the organisms found in the fossil record, dinosaurs are </w:t>
+      </w:r>
+      <w:proofErr w:type="gramStart"/>
+      <w:r>
+        <w:t>among the most compelling to human curiosity</w:t>
+      </w:r>
+      <w:proofErr w:type="gramEnd"/>
+      <w:r>
+        <w:t xml:space="preserve">. </w:t>
+      </w:r>
+      <w:r>
+        <w:t xml:space="preserve">The results of this project can be used to educate </w:t>
+      </w:r>
+      <w:r>
+        <w:t xml:space="preserve">the public </w:t>
+      </w:r>
+      <w:r>
+        <w:t xml:space="preserve">about this significant interval of the Mesozoic, thus </w:t>
+      </w:r>
+      <w:r>
+        <w:t>generating increased</w:t>
+      </w:r>
+      <w:r>
+        <w:t xml:space="preserve"> interest in </w:t>
+      </w:r>
+      <w:proofErr w:type="spellStart"/>
+      <w:r>
+        <w:t>paleobio</w:t>
+      </w:r>
+      <w:r>
+        <w:t>logy</w:t>
+      </w:r>
+      <w:proofErr w:type="spellEnd"/>
+      <w:r>
+        <w:t xml:space="preserve"> and geology. </w:t>
+      </w:r>
+      <w:r>
+        <w:t>Furthermore</w:t>
+      </w:r>
+      <w:r>
+        <w:t xml:space="preserve">, </w:t>
+      </w:r>
+      <w:r>
+        <w:t>our findings will contribute to</w:t>
+      </w:r>
+      <w:r>
+        <w:t xml:space="preserve"> </w:t>
+      </w:r>
+      <w:r>
+        <w:t xml:space="preserve">a better understanding of </w:t>
+      </w:r>
+      <w:proofErr w:type="spellStart"/>
+      <w:r>
+        <w:t>sauropod</w:t>
+      </w:r>
+      <w:proofErr w:type="spellEnd"/>
+      <w:r>
+        <w:t xml:space="preserve"> evolution and </w:t>
+      </w:r>
+      <w:r>
+        <w:rPr>
+          <w:highlight w:val="yellow"/>
+        </w:rPr>
+        <w:t xml:space="preserve">may help advance the use of </w:t>
+      </w:r>
+      <w:proofErr w:type="spellStart"/>
+      <w:r>
+        <w:rPr>
+          <w:highlight w:val="yellow"/>
+        </w:rPr>
+        <w:t>stratigraphy</w:t>
+      </w:r>
+      <w:proofErr w:type="spellEnd"/>
+      <w:r>
+        <w:rPr>
+          <w:highlight w:val="yellow"/>
+        </w:rPr>
+        <w:t xml:space="preserve"> to solve gaps in the terrestrial record</w:t>
+      </w:r>
+      <w:r>
+        <w:t xml:space="preserve">. In </w:t>
+      </w:r>
+      <w:r>
+        <w:t xml:space="preserve">order to fully grasp how </w:t>
+      </w:r>
+      <w:proofErr w:type="spellStart"/>
+      <w:r>
+        <w:t>sauropods</w:t>
+      </w:r>
+      <w:proofErr w:type="spellEnd"/>
+      <w:r>
+        <w:t xml:space="preserve"> responded to their changing environment, we must first separate trends in their diversity from confounding </w:t>
+      </w:r>
+      <w:proofErr w:type="spellStart"/>
+      <w:r>
+        <w:t>stratigraphic</w:t>
+      </w:r>
+      <w:proofErr w:type="spellEnd"/>
+      <w:r>
+        <w:t xml:space="preserve"> biases. B</w:t>
+      </w:r>
+      <w:r>
+        <w:t xml:space="preserve">y assessing changes in </w:t>
+      </w:r>
+      <w:r>
+        <w:rPr>
+          <w:highlight w:val="yellow"/>
+        </w:rPr>
+        <w:t xml:space="preserve">both geographic ranges </w:t>
+      </w:r>
+      <w:r>
+        <w:rPr>
+          <w:highlight w:val="yellow"/>
+        </w:rPr>
+        <w:t>(behavioral)</w:t>
+      </w:r>
+      <w:r>
+        <w:t xml:space="preserve"> </w:t>
       </w:r>
       <w:r>
         <w:t>and morphology</w:t>
@@ -325,16 +896,55 @@
         <w:t xml:space="preserve"> (biological)</w:t>
       </w:r>
       <w:r>
-        <w:t xml:space="preserve"> across the hiatal interval, we can begin to grasp the relative impact of these two possible causes</w:t>
-      </w:r>
-      <w:r>
-        <w:t xml:space="preserve">. Identifying a cause for the hiatus, whether stratigraphic or biological, will direct future efforts in studying sauropod ecology. </w:t>
+        <w:t xml:space="preserve"> across the </w:t>
+      </w:r>
+      <w:proofErr w:type="spellStart"/>
+      <w:r>
+        <w:t>hiatal</w:t>
+      </w:r>
+      <w:proofErr w:type="spellEnd"/>
+      <w:r>
+        <w:t xml:space="preserve"> interval, we can begin to grasp the relative impact of these two possible causes</w:t>
+      </w:r>
+      <w:r>
+        <w:t xml:space="preserve">. </w:t>
+      </w:r>
+      <w:r>
+        <w:t xml:space="preserve">Identifying a cause for the hiatus, whether </w:t>
+      </w:r>
+      <w:proofErr w:type="spellStart"/>
+      <w:r>
+        <w:t>stratigraphic</w:t>
+      </w:r>
+      <w:proofErr w:type="spellEnd"/>
+      <w:r>
+        <w:t xml:space="preserve"> or biological, will direct future efforts in studying </w:t>
+      </w:r>
+      <w:proofErr w:type="spellStart"/>
+      <w:r>
+        <w:t>sauropod</w:t>
+      </w:r>
+      <w:proofErr w:type="spellEnd"/>
+      <w:r>
+        <w:t xml:space="preserve"> ecology. </w:t>
       </w:r>
     </w:p>
     <w:p>
       <w:pPr>
         <w:spacing w:line="480" w:lineRule="auto"/>
-      </w:pPr>
+        <w:rPr>
+          <w:b/>
+        </w:rPr>
+      </w:pPr>
+      <w:r>
+        <w:tab/>
+      </w:r>
+      <w:r>
+        <w:rPr>
+          <w:b/>
+        </w:rPr>
+        <w:t>Research Plan (2,500)</w:t>
+      </w:r>
     </w:p>
     <w:p>
       <w:pPr>
@@ -345,13 +955,69 @@
         <w:t xml:space="preserve">I </w:t>
       </w:r>
       <w:r>
-        <w:t>plan to use Paleobiology Database records of sauropod body</w:t>
+        <w:t xml:space="preserve">plan to use </w:t>
+      </w:r>
+      <w:proofErr w:type="spellStart"/>
+      <w:r>
+        <w:t>Paleobiology</w:t>
+      </w:r>
+      <w:proofErr w:type="spellEnd"/>
+      <w:r>
+        <w:t xml:space="preserve"> Database records of </w:t>
+      </w:r>
+      <w:proofErr w:type="spellStart"/>
+      <w:r>
+        <w:t>sauropod</w:t>
+      </w:r>
+      <w:proofErr w:type="spellEnd"/>
+      <w:r>
+        <w:t xml:space="preserve"> body</w:t>
       </w:r>
       <w:r>
         <w:t xml:space="preserve"> and trace</w:t>
       </w:r>
       <w:r>
-        <w:t xml:space="preserve"> fossils to track changes in both the geographic ranges and morphological characteristics of North American sauropods spanning a period from the Late Jurassic through the Late Cretaceous. I will use Macrostrat in conjunction with range data to map changes in depositional environments and lithologies. This will help to assess any stratigraphic biases that would interact with changing ranges to create an artificial paucity of sauropod fossils. In addition, I will be comparing morphological similarities</w:t>
+        <w:t xml:space="preserve"> fossils to track changes in both the geographic ranges and morphological characteristics of North American </w:t>
+      </w:r>
+      <w:proofErr w:type="spellStart"/>
+      <w:r>
+        <w:t>sauropods</w:t>
+      </w:r>
+      <w:proofErr w:type="spellEnd"/>
+      <w:r>
+        <w:t xml:space="preserve"> spanning a period from the Late Jurassic through the Late Cretaceous. I will use </w:t>
+      </w:r>
+      <w:proofErr w:type="spellStart"/>
+      <w:r>
+        <w:t>Macrostrat</w:t>
+      </w:r>
+      <w:proofErr w:type="spellEnd"/>
+      <w:r>
+        <w:t xml:space="preserve"> in conjunction with range data to map changes in depositional environments and </w:t>
+      </w:r>
+      <w:proofErr w:type="spellStart"/>
+      <w:r>
+        <w:t>lithologies</w:t>
+      </w:r>
+      <w:proofErr w:type="spellEnd"/>
+      <w:r>
+        <w:t xml:space="preserve">. This will help to assess any </w:t>
+      </w:r>
+      <w:proofErr w:type="spellStart"/>
+      <w:r>
+        <w:t>stratigraphic</w:t>
+      </w:r>
+      <w:proofErr w:type="spellEnd"/>
+      <w:r>
+        <w:t xml:space="preserve"> biases that would interact with changing ranges to create an artificial paucity of </w:t>
+      </w:r>
+      <w:proofErr w:type="spellStart"/>
+      <w:r>
+        <w:t>sauropod</w:t>
+      </w:r>
+      <w:proofErr w:type="spellEnd"/>
+      <w:r>
+        <w:t xml:space="preserve"> fossils. In addition, I will be comparing morphological similarities</w:t>
       </w:r>
       <w:r>
         <w:t xml:space="preserve"> via landmark analysis</w:t>
@@ -369,13 +1035,53 @@
         <w:t xml:space="preserve">study </w:t>
       </w:r>
       <w:r>
-        <w:t>possible lineages of North American sauropods into the Cretaceous. Late Cretaceous</w:t>
-      </w:r>
-      <w:r>
-        <w:t xml:space="preserve"> sauropods show some similarities to South American taxa, which many have interpreted as support of the reinvasion hypothesis—by examining similarities among North American morphologies, this hypothesis can be effectively tested. </w:t>
-      </w:r>
-      <w:r>
-        <w:t>In order to facilitate effective landmark analysis, visits to collections that include sauropod fossils (especially transitional and rare Early Cretaceous fossils) will be necessa</w:t>
+        <w:t xml:space="preserve">possible lineages of North American </w:t>
+      </w:r>
+      <w:proofErr w:type="spellStart"/>
+      <w:r>
+        <w:t>sauropods</w:t>
+      </w:r>
+      <w:proofErr w:type="spellEnd"/>
+      <w:r>
+        <w:t xml:space="preserve"> into the Cretaceous. Late Cretaceous</w:t>
+      </w:r>
+      <w:r>
+        <w:t xml:space="preserve"> </w:t>
+      </w:r>
+      <w:proofErr w:type="spellStart"/>
+      <w:r>
+        <w:t>sauropods</w:t>
+      </w:r>
+      <w:proofErr w:type="spellEnd"/>
+      <w:r>
+        <w:t xml:space="preserve"> show some similarities to South American </w:t>
+      </w:r>
+      <w:proofErr w:type="spellStart"/>
+      <w:r>
+        <w:t>taxa</w:t>
+      </w:r>
+      <w:proofErr w:type="spellEnd"/>
+      <w:r>
+        <w:t xml:space="preserve">, which many have interpreted as support of the reinvasion hypothesis—by examining similarities among North American morphologies, this </w:t>
+      </w:r>
+      <w:proofErr w:type="gramStart"/>
+      <w:r>
+        <w:t>hypothesis</w:t>
+      </w:r>
+      <w:proofErr w:type="gramEnd"/>
+      <w:r>
+        <w:t xml:space="preserve"> can be effectively tested. </w:t>
+      </w:r>
+      <w:r>
+        <w:t xml:space="preserve">In order to facilitate effective landmark analysis, visits to collections that include </w:t>
+      </w:r>
+      <w:proofErr w:type="spellStart"/>
+      <w:r>
+        <w:t>sauropod</w:t>
+      </w:r>
+      <w:proofErr w:type="spellEnd"/>
+      <w:r>
+        <w:t xml:space="preserve"> fossils (especially transitional and rare Early Cretaceous fossils) will be necessa</w:t>
       </w:r>
       <w:r>
         <w:t>ry. Travel expenses are expected to include gas for a vehicle, lodging and food during these trips</w:t>
@@ -428,38 +1134,78 @@
           <w:szCs w:val="44"/>
         </w:rPr>
       </w:pPr>
+      <w:proofErr w:type="spellStart"/>
+      <w:proofErr w:type="gramStart"/>
       <w:r>
         <w:rPr>
           <w:rFonts w:ascii="Arial" w:hAnsi="Arial" w:cs="Arial"/>
           <w:color w:val="232323"/>
           <w:szCs w:val="44"/>
         </w:rPr>
-        <w:t xml:space="preserve">D’Emic, M., Wilson, J., Thompson, R, 2010. </w:t>
-      </w:r>
+        <w:t>D’Emic</w:t>
+      </w:r>
+      <w:proofErr w:type="spellEnd"/>
       <w:r>
         <w:rPr>
           <w:rFonts w:ascii="Arial" w:hAnsi="Arial" w:cs="Arial"/>
           <w:color w:val="232323"/>
           <w:szCs w:val="44"/>
         </w:rPr>
-        <w:t>The end of the sauropod dinosaur hiatus in North America</w:t>
-      </w:r>
+        <w:t>, M., Wilson, J., Thompson, R, 2010.</w:t>
+      </w:r>
+      <w:proofErr w:type="gramEnd"/>
       <w:r>
         <w:rPr>
           <w:rFonts w:ascii="Arial" w:hAnsi="Arial" w:cs="Arial"/>
           <w:color w:val="232323"/>
           <w:szCs w:val="44"/>
         </w:rPr>
-        <w:t>.</w:t>
-      </w:r>
-    </w:p>
-    <w:p>
-      <w:pPr>
+        <w:t xml:space="preserve"> </w:t>
+      </w:r>
+      <w:proofErr w:type="gramStart"/>
+      <w:r>
         <w:rPr>
           <w:rFonts w:ascii="Arial" w:hAnsi="Arial" w:cs="Arial"/>
           <w:color w:val="232323"/>
           <w:szCs w:val="44"/>
         </w:rPr>
+        <w:t xml:space="preserve">The end of the </w:t>
+      </w:r>
+      <w:proofErr w:type="spellStart"/>
+      <w:r>
+        <w:rPr>
+          <w:rFonts w:ascii="Arial" w:hAnsi="Arial" w:cs="Arial"/>
+          <w:color w:val="232323"/>
+          <w:szCs w:val="44"/>
+        </w:rPr>
+        <w:t>sauropod</w:t>
+      </w:r>
+      <w:proofErr w:type="spellEnd"/>
+      <w:r>
+        <w:rPr>
+          <w:rFonts w:ascii="Arial" w:hAnsi="Arial" w:cs="Arial"/>
+          <w:color w:val="232323"/>
+          <w:szCs w:val="44"/>
+        </w:rPr>
+        <w:t xml:space="preserve"> dinosaur hiatus in North America</w:t>
+      </w:r>
+      <w:r>
+        <w:rPr>
+          <w:rFonts w:ascii="Arial" w:hAnsi="Arial" w:cs="Arial"/>
+          <w:color w:val="232323"/>
+          <w:szCs w:val="44"/>
+        </w:rPr>
+        <w:t>.</w:t>
+      </w:r>
+      <w:proofErr w:type="gramEnd"/>
+    </w:p>
+    <w:p>
+      <w:pPr>
+        <w:rPr>
+          <w:rFonts w:ascii="Arial" w:hAnsi="Arial" w:cs="Arial"/>
+          <w:color w:val="232323"/>
+          <w:szCs w:val="44"/>
+        </w:rPr>
       </w:pPr>
     </w:p>
     <w:p>
@@ -470,30 +1216,60 @@
           <w:szCs w:val="50"/>
         </w:rPr>
       </w:pPr>
+      <w:proofErr w:type="spellStart"/>
       <w:r>
         <w:rPr>
           <w:rFonts w:ascii="Helvetica" w:hAnsi="Helvetica" w:cs="Helvetica"/>
           <w:bCs/>
           <w:szCs w:val="50"/>
         </w:rPr>
-        <w:t xml:space="preserve">Mannion, PD and Upchurch, P, 2011. </w:t>
-      </w:r>
+        <w:t>Mannion</w:t>
+      </w:r>
+      <w:proofErr w:type="spellEnd"/>
       <w:r>
         <w:rPr>
           <w:rFonts w:ascii="Helvetica" w:hAnsi="Helvetica" w:cs="Helvetica"/>
           <w:bCs/>
           <w:szCs w:val="50"/>
         </w:rPr>
-        <w:t>A re-evaluation of the 'mid-Cretaceous sauropod hiatus' and the impact of uneven sampling of the fossil record on patterns of regional dinosaur extinction</w:t>
-      </w:r>
+        <w:t xml:space="preserve">, PD and Upchurch, P, 2011. </w:t>
+      </w:r>
+      <w:proofErr w:type="gramStart"/>
       <w:r>
         <w:rPr>
           <w:rFonts w:ascii="Helvetica" w:hAnsi="Helvetica" w:cs="Helvetica"/>
           <w:bCs/>
           <w:szCs w:val="50"/>
         </w:rPr>
+        <w:t xml:space="preserve">A re-evaluation of the 'mid-Cretaceous </w:t>
+      </w:r>
+      <w:proofErr w:type="spellStart"/>
+      <w:r>
+        <w:rPr>
+          <w:rFonts w:ascii="Helvetica" w:hAnsi="Helvetica" w:cs="Helvetica"/>
+          <w:bCs/>
+          <w:szCs w:val="50"/>
+        </w:rPr>
+        <w:t>sauropod</w:t>
+      </w:r>
+      <w:proofErr w:type="spellEnd"/>
+      <w:r>
+        <w:rPr>
+          <w:rFonts w:ascii="Helvetica" w:hAnsi="Helvetica" w:cs="Helvetica"/>
+          <w:bCs/>
+          <w:szCs w:val="50"/>
+        </w:rPr>
+        <w:t xml:space="preserve"> hiatus' and the impact of uneven sampling of the fossil record on patterns of regional dinosaur extinction</w:t>
+      </w:r>
+      <w:r>
+        <w:rPr>
+          <w:rFonts w:ascii="Helvetica" w:hAnsi="Helvetica" w:cs="Helvetica"/>
+          <w:bCs/>
+          <w:szCs w:val="50"/>
+        </w:rPr>
         <w:t>.</w:t>
       </w:r>
+      <w:proofErr w:type="gramEnd"/>
     </w:p>
     <w:p/>
     <w:p>
@@ -510,8 +1286,18 @@
         </w:rPr>
       </w:pPr>
       <w:r>
-        <w:t xml:space="preserve">Lucas, S.G.,1989. </w:t>
-      </w:r>
+        <w:t>Lucas, S.G.</w:t>
+      </w:r>
+      <w:proofErr w:type="gramStart"/>
+      <w:r>
+        <w:t>,1989</w:t>
+      </w:r>
+      <w:proofErr w:type="gramEnd"/>
+      <w:r>
+        <w:t xml:space="preserve">. </w:t>
+      </w:r>
+      <w:proofErr w:type="spellStart"/>
+      <w:proofErr w:type="gramStart"/>
       <w:r>
         <w:rPr>
           <w:rFonts w:ascii="Georgia" w:hAnsi="Georgia" w:cs="Georgia"/>
@@ -523,6 +1309,7 @@
         </w:rPr>
         <w:t>Alamosaurus</w:t>
       </w:r>
+      <w:proofErr w:type="spellEnd"/>
       <w:r>
         <w:rPr>
           <w:rFonts w:ascii="Georgia" w:hAnsi="Georgia" w:cs="Georgia"/>
@@ -530,8 +1317,9 @@
           <w:color w:val="312A2A"/>
           <w:szCs w:val="46"/>
         </w:rPr>
-        <w:t xml:space="preserve"> and the sauropod hiatus in the Cretaceous of the North American Western Interior</w:t>
-      </w:r>
+        <w:t xml:space="preserve"> and the </w:t>
+      </w:r>
+      <w:proofErr w:type="spellStart"/>
       <w:r>
         <w:rPr>
           <w:rFonts w:ascii="Georgia" w:hAnsi="Georgia" w:cs="Georgia"/>
@@ -539,8 +1327,28 @@
           <w:color w:val="312A2A"/>
           <w:szCs w:val="46"/>
         </w:rPr>
+        <w:t>sauropod</w:t>
+      </w:r>
+      <w:proofErr w:type="spellEnd"/>
+      <w:r>
+        <w:rPr>
+          <w:rFonts w:ascii="Georgia" w:hAnsi="Georgia" w:cs="Georgia"/>
+          <w:bCs/>
+          <w:color w:val="312A2A"/>
+          <w:szCs w:val="46"/>
+        </w:rPr>
+        <w:t xml:space="preserve"> hiatus in the Cretaceous of the North American Western Interior</w:t>
+      </w:r>
+      <w:r>
+        <w:rPr>
+          <w:rFonts w:ascii="Georgia" w:hAnsi="Georgia" w:cs="Georgia"/>
+          <w:bCs/>
+          <w:color w:val="312A2A"/>
+          <w:szCs w:val="46"/>
+        </w:rPr>
         <w:t>.</w:t>
       </w:r>
+      <w:proofErr w:type="gramEnd"/>
     </w:p>
     <w:p>
       <w:pPr>
@@ -596,7 +1404,15 @@
         <w:ind w:hanging="720"/>
       </w:pPr>
       <w:r>
-        <w:t xml:space="preserve">Wilson, J. Sauropod Phylogeny. </w:t>
+        <w:t xml:space="preserve">Wilson, J. </w:t>
+      </w:r>
+      <w:proofErr w:type="spellStart"/>
+      <w:r>
+        <w:t>Sauropod</w:t>
+      </w:r>
+      <w:proofErr w:type="spellEnd"/>
+      <w:r>
+        <w:t xml:space="preserve"> Phylogeny. </w:t>
       </w:r>
     </w:p>
     <w:p/>

</xml_diff>